<commit_message>
Hyperlinks, CBRE as default on load and Download icon added.
</commit_message>
<xml_diff>
--- a/documents/input.docx
+++ b/documents/input.docx
@@ -152,21 +152,16 @@
         </w:rPr>
         <w:t>{heading}</w:t>
       </w:r>
+      <w:r>
+        <w:rPr>
+          <w:sz w:val="72"/>
+          <w:szCs w:val="72"/>
+        </w:rPr>
+        <w:tab/>
+      </w:r>
     </w:p>
     <w:p>
       <w:pPr>
-        <w:tabs>
-          <w:tab w:val="left" w:pos="720"/>
-          <w:tab w:val="left" w:pos="1440"/>
-          <w:tab w:val="left" w:pos="2160"/>
-          <w:tab w:val="left" w:pos="2880"/>
-          <w:tab w:val="left" w:pos="3600"/>
-          <w:tab w:val="left" w:pos="4320"/>
-          <w:tab w:val="left" w:pos="5040"/>
-          <w:tab w:val="left" w:pos="5760"/>
-          <w:tab w:val="left" w:pos="6480"/>
-          <w:tab w:val="left" w:pos="7875"/>
-        </w:tabs>
         <w:rPr>
           <w:sz w:val="72"/>
           <w:szCs w:val="72"/>
@@ -177,161 +172,93 @@
           <w:sz w:val="72"/>
           <w:szCs w:val="72"/>
         </w:rPr>
-        <w:t xml:space="preserve">  </w:t>
+        <w:t xml:space="preserve"> </w:t>
       </w:r>
       <w:r>
         <w:rPr>
           <w:sz w:val="72"/>
           <w:szCs w:val="72"/>
         </w:rPr>
-        <w:tab/>
-      </w:r>
+        <w:t>{</w:t>
+      </w:r>
+      <w:proofErr w:type="spellStart"/>
       <w:r>
         <w:rPr>
           <w:sz w:val="72"/>
           <w:szCs w:val="72"/>
         </w:rPr>
-        <w:tab/>
-      </w:r>
+        <w:t>industry_name</w:t>
+      </w:r>
+      <w:proofErr w:type="spellEnd"/>
       <w:r>
         <w:rPr>
           <w:sz w:val="72"/>
           <w:szCs w:val="72"/>
         </w:rPr>
-        <w:tab/>
-      </w:r>
-      <w:r>
-        <w:rPr>
-          <w:sz w:val="72"/>
-          <w:szCs w:val="72"/>
-        </w:rPr>
-        <w:t xml:space="preserve">       </w:t>
-      </w:r>
-      <w:r>
-        <w:rPr>
-          <w:sz w:val="72"/>
-          <w:szCs w:val="72"/>
-        </w:rPr>
-        <w:t>{%image</w:t>
-      </w:r>
-      <w:r>
-        <w:rPr>
-          <w:sz w:val="72"/>
-          <w:szCs w:val="72"/>
-        </w:rPr>
         <w:t>}</w:t>
-      </w:r>
-      <w:r>
-        <w:rPr>
-          <w:sz w:val="72"/>
-          <w:szCs w:val="72"/>
-        </w:rPr>
-        <w:tab/>
       </w:r>
     </w:p>
     <w:p>
       <w:pPr>
         <w:rPr>
-          <w:sz w:val="72"/>
-          <w:szCs w:val="72"/>
+          <w:b/>
+          <w:sz w:val="36"/>
+          <w:szCs w:val="36"/>
         </w:rPr>
       </w:pPr>
       <w:r>
         <w:rPr>
-          <w:sz w:val="72"/>
-          <w:szCs w:val="72"/>
-        </w:rPr>
-        <w:t xml:space="preserve"> </w:t>
-      </w:r>
-      <w:r>
-        <w:rPr>
-          <w:sz w:val="72"/>
-          <w:szCs w:val="72"/>
+          <w:b/>
+          <w:sz w:val="36"/>
+          <w:szCs w:val="36"/>
+        </w:rPr>
+        <w:t xml:space="preserve">                                       </w:t>
+      </w:r>
+      <w:r>
+        <w:rPr>
+          <w:b/>
+          <w:sz w:val="36"/>
+          <w:szCs w:val="36"/>
         </w:rPr>
         <w:t>{</w:t>
       </w:r>
       <w:proofErr w:type="spellStart"/>
       <w:r>
         <w:rPr>
-          <w:sz w:val="72"/>
-          <w:szCs w:val="72"/>
-        </w:rPr>
-        <w:t>industry_name</w:t>
+          <w:b/>
+          <w:sz w:val="36"/>
+          <w:szCs w:val="36"/>
+          <w:u w:val="single"/>
+        </w:rPr>
+        <w:t>over_view_heading</w:t>
       </w:r>
       <w:proofErr w:type="spellEnd"/>
       <w:r>
         <w:rPr>
-          <w:sz w:val="72"/>
-          <w:szCs w:val="72"/>
+          <w:b/>
+          <w:sz w:val="36"/>
+          <w:szCs w:val="36"/>
         </w:rPr>
         <w:t>}</w:t>
+      </w:r>
+      <w:r>
+        <w:rPr>
+          <w:b/>
+          <w:sz w:val="36"/>
+          <w:szCs w:val="36"/>
+        </w:rPr>
+        <w:t xml:space="preserve">   </w:t>
       </w:r>
     </w:p>
     <w:p>
       <w:pPr>
         <w:rPr>
           <w:b/>
-          <w:sz w:val="36"/>
-          <w:szCs w:val="36"/>
-        </w:rPr>
-      </w:pPr>
-      <w:r>
-        <w:rPr>
-          <w:b/>
-          <w:sz w:val="36"/>
-          <w:szCs w:val="36"/>
-        </w:rPr>
-        <w:t xml:space="preserve">                                       </w:t>
-      </w:r>
-      <w:r>
-        <w:rPr>
-          <w:b/>
-          <w:sz w:val="36"/>
-          <w:szCs w:val="36"/>
-        </w:rPr>
-        <w:t>{</w:t>
-      </w:r>
-      <w:proofErr w:type="spellStart"/>
-      <w:r>
-        <w:rPr>
-          <w:b/>
-          <w:sz w:val="36"/>
-          <w:szCs w:val="36"/>
-          <w:u w:val="single"/>
-        </w:rPr>
-        <w:t>over_view_heading</w:t>
-      </w:r>
-      <w:proofErr w:type="spellEnd"/>
-      <w:r>
-        <w:rPr>
-          <w:b/>
-          <w:sz w:val="36"/>
-          <w:szCs w:val="36"/>
-        </w:rPr>
-        <w:t>}</w:t>
-      </w:r>
-    </w:p>
-    <w:p>
-      <w:pPr>
-        <w:tabs>
-          <w:tab w:val="right" w:pos="8640"/>
-        </w:tabs>
-        <w:rPr>
-          <w:b/>
           <w:color w:val="4F81BD" w:themeColor="accent1"/>
           <w:sz w:val="28"/>
           <w:szCs w:val="28"/>
         </w:rPr>
       </w:pPr>
-      <w:r>
-        <w:rPr>
-          <w:b/>
-          <w:color w:val="4F81BD" w:themeColor="accent1"/>
-          <w:sz w:val="28"/>
-          <w:szCs w:val="28"/>
-        </w:rPr>
-        <w:t xml:space="preserve"> </w:t>
-      </w:r>
       <w:r>
         <w:rPr>
           <w:b/>
@@ -392,29 +319,34 @@
     <w:tbl>
       <w:tblPr>
         <w:tblStyle w:val="TableGrid"/>
-        <w:tblW w:w="9900" w:type="dxa"/>
-        <w:tblInd w:w="198" w:type="dxa"/>
+        <w:tblW w:w="0" w:type="auto"/>
+        <w:tblLayout w:type="fixed"/>
         <w:tblLook w:val="04A0" w:firstRow="1" w:lastRow="0" w:firstColumn="1" w:lastColumn="0" w:noHBand="0" w:noVBand="1"/>
       </w:tblPr>
       <w:tblGrid>
-        <w:gridCol w:w="3137"/>
-        <w:gridCol w:w="2928"/>
-        <w:gridCol w:w="3835"/>
+        <w:gridCol w:w="2160"/>
+        <w:gridCol w:w="1440"/>
+        <w:gridCol w:w="3168"/>
+        <w:gridCol w:w="4320"/>
       </w:tblGrid>
       <w:tr>
         <w:tc>
           <w:tcPr>
-            <w:tcW w:w="3137" w:type="dxa"/>
-          </w:tcPr>
-          <w:p>
-            <w:pPr>
-              <w:rPr>
-                <w:b/>
-              </w:rPr>
-            </w:pPr>
-            <w:r>
-              <w:rPr>
-                <w:b/>
+            <w:tcW w:w="2160" w:type="dxa"/>
+          </w:tcPr>
+          <w:p>
+            <w:pPr>
+              <w:rPr>
+                <w:b/>
+                <w:color w:val="4F81BD" w:themeColor="accent1"/>
+                <w:sz w:val="28"/>
+                <w:szCs w:val="28"/>
+              </w:rPr>
+            </w:pPr>
+            <w:r>
+              <w:rPr>
+                <w:b/>
+                <w:color w:val="000000" w:themeColor="text1"/>
               </w:rPr>
               <w:t>Theme</w:t>
             </w:r>
@@ -422,17 +354,21 @@
         </w:tc>
         <w:tc>
           <w:tcPr>
-            <w:tcW w:w="2928" w:type="dxa"/>
-          </w:tcPr>
-          <w:p>
-            <w:pPr>
-              <w:rPr>
-                <w:b/>
-              </w:rPr>
-            </w:pPr>
-            <w:r>
-              <w:rPr>
-                <w:b/>
+            <w:tcW w:w="1440" w:type="dxa"/>
+          </w:tcPr>
+          <w:p>
+            <w:pPr>
+              <w:rPr>
+                <w:b/>
+                <w:color w:val="4F81BD" w:themeColor="accent1"/>
+                <w:sz w:val="28"/>
+                <w:szCs w:val="28"/>
+              </w:rPr>
+            </w:pPr>
+            <w:r>
+              <w:rPr>
+                <w:b/>
+                <w:color w:val="000000" w:themeColor="text1"/>
               </w:rPr>
               <w:t>Company</w:t>
             </w:r>
@@ -440,31 +376,44 @@
         </w:tc>
         <w:tc>
           <w:tcPr>
-            <w:tcW w:w="3835" w:type="dxa"/>
-          </w:tcPr>
-          <w:p>
-            <w:pPr>
-              <w:rPr>
-                <w:b/>
-              </w:rPr>
-            </w:pPr>
-            <w:r>
-              <w:rPr>
-                <w:b/>
-              </w:rPr>
-              <w:t>Links to News</w:t>
-            </w:r>
-            <w:r>
-              <w:rPr>
-                <w:b/>
-              </w:rPr>
-              <w:t xml:space="preserve"> A</w:t>
-            </w:r>
-            <w:r>
-              <w:rPr>
-                <w:b/>
-              </w:rPr>
-              <w:t>rticles</w:t>
+            <w:tcW w:w="3168" w:type="dxa"/>
+          </w:tcPr>
+          <w:p>
+            <w:pPr>
+              <w:rPr>
+                <w:b/>
+                <w:color w:val="4F81BD" w:themeColor="accent1"/>
+                <w:sz w:val="28"/>
+                <w:szCs w:val="28"/>
+              </w:rPr>
+            </w:pPr>
+            <w:r>
+              <w:rPr>
+                <w:b/>
+                <w:color w:val="000000" w:themeColor="text1"/>
+              </w:rPr>
+              <w:t>Title</w:t>
+            </w:r>
+          </w:p>
+        </w:tc>
+        <w:tc>
+          <w:tcPr>
+            <w:tcW w:w="4320" w:type="dxa"/>
+          </w:tcPr>
+          <w:p>
+            <w:pPr>
+              <w:rPr>
+                <w:b/>
+                <w:color w:val="4F81BD" w:themeColor="accent1"/>
+                <w:sz w:val="28"/>
+                <w:szCs w:val="28"/>
+              </w:rPr>
+            </w:pPr>
+            <w:r>
+              <w:rPr>
+                <w:b/>
+              </w:rPr>
+              <w:t>Links to News Articles</w:t>
             </w:r>
           </w:p>
         </w:tc>
@@ -472,84 +421,164 @@
       <w:tr>
         <w:tc>
           <w:tcPr>
-            <w:tcW w:w="3137" w:type="dxa"/>
-          </w:tcPr>
-          <w:p>
-            <w:r>
+            <w:tcW w:w="2160" w:type="dxa"/>
+          </w:tcPr>
+          <w:p>
+            <w:pPr>
+              <w:rPr>
+                <w:b/>
+                <w:color w:val="4F81BD" w:themeColor="accent1"/>
+                <w:sz w:val="28"/>
+                <w:szCs w:val="28"/>
+              </w:rPr>
+            </w:pPr>
+            <w:r>
+              <w:rPr>
+                <w:color w:val="000000" w:themeColor="text1"/>
+              </w:rPr>
               <w:t>{#</w:t>
             </w:r>
             <w:proofErr w:type="spellStart"/>
             <w:r>
+              <w:rPr>
+                <w:color w:val="000000" w:themeColor="text1"/>
+              </w:rPr>
               <w:t>acquisition_</w:t>
             </w:r>
             <w:proofErr w:type="gramStart"/>
             <w:r>
+              <w:rPr>
+                <w:color w:val="000000" w:themeColor="text1"/>
+              </w:rPr>
               <w:t>table</w:t>
             </w:r>
             <w:proofErr w:type="spellEnd"/>
             <w:r>
+              <w:rPr>
+                <w:color w:val="000000" w:themeColor="text1"/>
+              </w:rPr>
               <w:t>}</w:t>
             </w:r>
             <w:r>
+              <w:rPr>
+                <w:color w:val="000000" w:themeColor="text1"/>
+              </w:rPr>
               <w:t>{</w:t>
             </w:r>
             <w:proofErr w:type="gramEnd"/>
             <w:r>
               <w:rPr>
-                <w:b/>
-              </w:rPr>
-              <w:t>industry</w:t>
-            </w:r>
-            <w:r>
-              <w:t>}</w:t>
-            </w:r>
-          </w:p>
-        </w:tc>
-        <w:tc>
-          <w:tcPr>
-            <w:tcW w:w="2928" w:type="dxa"/>
-          </w:tcPr>
-          <w:p>
-            <w:r>
-              <w:t>{Company</w:t>
-            </w:r>
-            <w:r>
-              <w:t>}</w:t>
-            </w:r>
-          </w:p>
-        </w:tc>
-        <w:tc>
-          <w:tcPr>
-            <w:tcW w:w="2880" w:type="dxa"/>
-            <w:vAlign w:val="center"/>
-          </w:tcPr>
-          <w:p>
-            <w:pPr>
-              <w:spacing w:line="240" w:lineRule="auto"/>
-            </w:pPr>
-            <w:r>
+                <w:color w:val="000000" w:themeColor="text1"/>
+              </w:rPr>
+              <w:t>indus</w:t>
+            </w:r>
+            <w:r>
+              <w:rPr>
+                <w:color w:val="000000" w:themeColor="text1"/>
+              </w:rPr>
+              <w:t>try}</w:t>
+            </w:r>
+          </w:p>
+        </w:tc>
+        <w:tc>
+          <w:tcPr>
+            <w:tcW w:w="1440" w:type="dxa"/>
+          </w:tcPr>
+          <w:p>
+            <w:pPr>
+              <w:rPr>
+                <w:b/>
+                <w:color w:val="4F81BD" w:themeColor="accent1"/>
+                <w:sz w:val="28"/>
+                <w:szCs w:val="28"/>
+              </w:rPr>
+            </w:pPr>
+            <w:r>
+              <w:rPr>
+                <w:color w:val="000000" w:themeColor="text1"/>
+              </w:rPr>
+              <w:t>{Company}</w:t>
+            </w:r>
+          </w:p>
+        </w:tc>
+        <w:tc>
+          <w:tcPr>
+            <w:tcW w:w="3168" w:type="dxa"/>
+          </w:tcPr>
+          <w:p>
+            <w:pPr>
+              <w:rPr>
+                <w:b/>
+                <w:color w:val="4F81BD" w:themeColor="accent1"/>
+                <w:sz w:val="28"/>
+                <w:szCs w:val="28"/>
+              </w:rPr>
+            </w:pPr>
+            <w:r>
+              <w:rPr>
+                <w:color w:val="000000" w:themeColor="text1"/>
+              </w:rPr>
+              <w:t>{title}</w:t>
+            </w:r>
+            <w:r>
+              <w:rPr>
+                <w:color w:val="000000" w:themeColor="text1"/>
+              </w:rPr>
+              <w:tab/>
+            </w:r>
+          </w:p>
+        </w:tc>
+        <w:tc>
+          <w:tcPr>
+            <w:tcW w:w="4320" w:type="dxa"/>
+          </w:tcPr>
+          <w:p>
+            <w:pPr>
+              <w:rPr>
+                <w:b/>
+                <w:color w:val="4F81BD" w:themeColor="accent1"/>
+                <w:sz w:val="28"/>
+                <w:szCs w:val="28"/>
+              </w:rPr>
+            </w:pPr>
+            <w:r>
+              <w:rPr>
+                <w:color w:val="000000" w:themeColor="text1"/>
+              </w:rPr>
               <w:t>{</w:t>
             </w:r>
-            <w:hyperlink r:id="rId8" w:history="1">
-              <w:r>
-                <w:rPr>
-                  <w:rStyle w:val="Hyperlink"/>
-                </w:rPr>
-                <w:t>title</w:t>
-              </w:r>
-            </w:hyperlink>
-            <w:r>
-              <w:t>}</w:t>
-            </w:r>
-            <w:r>
-              <w:t>{/</w:t>
+            <w:r>
+              <w:rPr>
+                <w:color w:val="000000" w:themeColor="text1"/>
+              </w:rPr>
+              <w:t>^</w:t>
+            </w:r>
+            <w:proofErr w:type="gramStart"/>
+            <w:r>
+              <w:rPr>
+                <w:color w:val="000000" w:themeColor="text1"/>
+              </w:rPr>
+              <w:t>link}{</w:t>
+            </w:r>
+            <w:proofErr w:type="gramEnd"/>
+            <w:r>
+              <w:rPr>
+                <w:color w:val="000000" w:themeColor="text1"/>
+              </w:rPr>
+              <w:t>/</w:t>
             </w:r>
             <w:proofErr w:type="spellStart"/>
             <w:r>
+              <w:rPr>
+                <w:color w:val="000000" w:themeColor="text1"/>
+              </w:rPr>
               <w:t>acquisition_table</w:t>
             </w:r>
             <w:proofErr w:type="spellEnd"/>
             <w:r>
+              <w:rPr>
+                <w:color w:val="000000" w:themeColor="text1"/>
+              </w:rPr>
               <w:t>}</w:t>
             </w:r>
           </w:p>
@@ -560,6 +589,38 @@
       <w:pPr>
         <w:rPr>
           <w:b/>
+          <w:color w:val="000000" w:themeColor="text1"/>
+        </w:rPr>
+      </w:pPr>
+      <w:r>
+        <w:rPr>
+          <w:color w:val="000000" w:themeColor="text1"/>
+        </w:rPr>
+        <w:tab/>
+      </w:r>
+      <w:r>
+        <w:rPr>
+          <w:color w:val="000000" w:themeColor="text1"/>
+        </w:rPr>
+        <w:tab/>
+      </w:r>
+      <w:r>
+        <w:rPr>
+          <w:color w:val="000000" w:themeColor="text1"/>
+        </w:rPr>
+        <w:tab/>
+      </w:r>
+      <w:r>
+        <w:rPr>
+          <w:color w:val="000000" w:themeColor="text1"/>
+        </w:rPr>
+        <w:tab/>
+      </w:r>
+    </w:p>
+    <w:p>
+      <w:pPr>
+        <w:rPr>
+          <w:b/>
           <w:color w:val="4F81BD" w:themeColor="accent1"/>
           <w:sz w:val="28"/>
           <w:szCs w:val="28"/>
@@ -572,18 +633,19 @@
           <w:sz w:val="28"/>
           <w:szCs w:val="28"/>
         </w:rPr>
-        <w:t xml:space="preserve"> </w:t>
-      </w:r>
-    </w:p>
-    <w:p>
-      <w:pPr>
+        <w:t>Investments ({</w:t>
+      </w:r>
+      <w:proofErr w:type="spellStart"/>
+      <w:r>
         <w:rPr>
           <w:b/>
           <w:color w:val="4F81BD" w:themeColor="accent1"/>
           <w:sz w:val="28"/>
           <w:szCs w:val="28"/>
         </w:rPr>
-      </w:pPr>
+        <w:t>no_of_investments</w:t>
+      </w:r>
+      <w:proofErr w:type="spellEnd"/>
       <w:r>
         <w:rPr>
           <w:b/>
@@ -591,66 +653,41 @@
           <w:sz w:val="28"/>
           <w:szCs w:val="28"/>
         </w:rPr>
-        <w:t xml:space="preserve"> </w:t>
-      </w:r>
-      <w:r>
-        <w:rPr>
-          <w:b/>
-          <w:color w:val="4F81BD" w:themeColor="accent1"/>
-          <w:sz w:val="28"/>
-          <w:szCs w:val="28"/>
-        </w:rPr>
-        <w:t>Investments ({</w:t>
-      </w:r>
-      <w:proofErr w:type="spellStart"/>
-      <w:r>
-        <w:rPr>
-          <w:b/>
-          <w:color w:val="4F81BD" w:themeColor="accent1"/>
-          <w:sz w:val="28"/>
-          <w:szCs w:val="28"/>
-        </w:rPr>
-        <w:t>no_of_investments</w:t>
-      </w:r>
-      <w:proofErr w:type="spellEnd"/>
-      <w:r>
-        <w:rPr>
-          <w:b/>
-          <w:color w:val="4F81BD" w:themeColor="accent1"/>
-          <w:sz w:val="28"/>
-          <w:szCs w:val="28"/>
-        </w:rPr>
         <w:t>})</w:t>
       </w:r>
-      <w:bookmarkStart w:id="0" w:name="_GoBack"/>
-      <w:bookmarkEnd w:id="0"/>
     </w:p>
     <w:tbl>
       <w:tblPr>
         <w:tblStyle w:val="TableGrid"/>
-        <w:tblW w:w="9900" w:type="dxa"/>
-        <w:tblInd w:w="198" w:type="dxa"/>
+        <w:tblW w:w="11088" w:type="dxa"/>
+        <w:tblLayout w:type="fixed"/>
         <w:tblLook w:val="04A0" w:firstRow="1" w:lastRow="0" w:firstColumn="1" w:lastColumn="0" w:noHBand="0" w:noVBand="1"/>
       </w:tblPr>
       <w:tblGrid>
-        <w:gridCol w:w="3177"/>
-        <w:gridCol w:w="2880"/>
-        <w:gridCol w:w="3843"/>
+        <w:gridCol w:w="2160"/>
+        <w:gridCol w:w="1440"/>
+        <w:gridCol w:w="3168"/>
+        <w:gridCol w:w="4320"/>
       </w:tblGrid>
       <w:tr>
         <w:tc>
           <w:tcPr>
-            <w:tcW w:w="3177" w:type="dxa"/>
-          </w:tcPr>
-          <w:p>
-            <w:pPr>
-              <w:rPr>
-                <w:b/>
-              </w:rPr>
-            </w:pPr>
-            <w:r>
-              <w:rPr>
-                <w:b/>
+            <w:tcW w:w="2160" w:type="dxa"/>
+          </w:tcPr>
+          <w:p>
+            <w:pPr>
+              <w:rPr>
+                <w:b/>
+                <w:color w:val="4F81BD" w:themeColor="accent1"/>
+                <w:sz w:val="28"/>
+                <w:szCs w:val="28"/>
+              </w:rPr>
+            </w:pPr>
+            <w:bookmarkStart w:id="0" w:name="_Hlk522024172"/>
+            <w:r>
+              <w:rPr>
+                <w:b/>
+                <w:color w:val="000000" w:themeColor="text1"/>
               </w:rPr>
               <w:t>Theme</w:t>
             </w:r>
@@ -658,17 +695,21 @@
         </w:tc>
         <w:tc>
           <w:tcPr>
-            <w:tcW w:w="2880" w:type="dxa"/>
-          </w:tcPr>
-          <w:p>
-            <w:pPr>
-              <w:rPr>
-                <w:b/>
-              </w:rPr>
-            </w:pPr>
-            <w:r>
-              <w:rPr>
-                <w:b/>
+            <w:tcW w:w="1440" w:type="dxa"/>
+          </w:tcPr>
+          <w:p>
+            <w:pPr>
+              <w:rPr>
+                <w:b/>
+                <w:color w:val="4F81BD" w:themeColor="accent1"/>
+                <w:sz w:val="28"/>
+                <w:szCs w:val="28"/>
+              </w:rPr>
+            </w:pPr>
+            <w:r>
+              <w:rPr>
+                <w:b/>
+                <w:color w:val="000000" w:themeColor="text1"/>
               </w:rPr>
               <w:t>Company</w:t>
             </w:r>
@@ -676,12 +717,37 @@
         </w:tc>
         <w:tc>
           <w:tcPr>
-            <w:tcW w:w="3843" w:type="dxa"/>
-          </w:tcPr>
-          <w:p>
-            <w:pPr>
-              <w:rPr>
-                <w:b/>
+            <w:tcW w:w="3168" w:type="dxa"/>
+          </w:tcPr>
+          <w:p>
+            <w:pPr>
+              <w:rPr>
+                <w:b/>
+                <w:color w:val="4F81BD" w:themeColor="accent1"/>
+                <w:sz w:val="28"/>
+                <w:szCs w:val="28"/>
+              </w:rPr>
+            </w:pPr>
+            <w:r>
+              <w:rPr>
+                <w:b/>
+                <w:color w:val="000000" w:themeColor="text1"/>
+              </w:rPr>
+              <w:t>Title</w:t>
+            </w:r>
+          </w:p>
+        </w:tc>
+        <w:tc>
+          <w:tcPr>
+            <w:tcW w:w="4320" w:type="dxa"/>
+          </w:tcPr>
+          <w:p>
+            <w:pPr>
+              <w:rPr>
+                <w:b/>
+                <w:color w:val="4F81BD" w:themeColor="accent1"/>
+                <w:sz w:val="28"/>
+                <w:szCs w:val="28"/>
               </w:rPr>
             </w:pPr>
             <w:r>
@@ -696,80 +762,483 @@
       <w:tr>
         <w:tc>
           <w:tcPr>
-            <w:tcW w:w="3177" w:type="dxa"/>
-          </w:tcPr>
-          <w:p>
-            <w:r>
+            <w:tcW w:w="2160" w:type="dxa"/>
+          </w:tcPr>
+          <w:p>
+            <w:pPr>
+              <w:rPr>
+                <w:b/>
+                <w:color w:val="4F81BD" w:themeColor="accent1"/>
+                <w:sz w:val="28"/>
+                <w:szCs w:val="28"/>
+              </w:rPr>
+            </w:pPr>
+            <w:r>
+              <w:rPr>
+                <w:color w:val="000000" w:themeColor="text1"/>
+              </w:rPr>
               <w:t>{#</w:t>
             </w:r>
             <w:proofErr w:type="spellStart"/>
             <w:r>
-              <w:t>investment_</w:t>
+              <w:rPr>
+                <w:color w:val="000000" w:themeColor="text1"/>
+              </w:rPr>
+              <w:t>investment</w:t>
+            </w:r>
+            <w:r>
+              <w:rPr>
+                <w:color w:val="000000" w:themeColor="text1"/>
+              </w:rPr>
+              <w:t>_</w:t>
             </w:r>
             <w:proofErr w:type="gramStart"/>
             <w:r>
+              <w:rPr>
+                <w:color w:val="000000" w:themeColor="text1"/>
+              </w:rPr>
               <w:t>table</w:t>
             </w:r>
             <w:proofErr w:type="spellEnd"/>
             <w:r>
-              <w:t>}{</w:t>
+              <w:rPr>
+                <w:color w:val="000000" w:themeColor="text1"/>
+              </w:rPr>
+              <w:t>}</w:t>
+            </w:r>
+            <w:r>
+              <w:rPr>
+                <w:color w:val="000000" w:themeColor="text1"/>
+              </w:rPr>
+              <w:t>{</w:t>
             </w:r>
             <w:proofErr w:type="gramEnd"/>
             <w:r>
               <w:rPr>
-                <w:b/>
-              </w:rPr>
-              <w:t>industry</w:t>
-            </w:r>
-            <w:r>
+                <w:color w:val="000000" w:themeColor="text1"/>
+              </w:rPr>
+              <w:t>industry}</w:t>
+            </w:r>
+          </w:p>
+        </w:tc>
+        <w:tc>
+          <w:tcPr>
+            <w:tcW w:w="1440" w:type="dxa"/>
+          </w:tcPr>
+          <w:p>
+            <w:pPr>
+              <w:rPr>
+                <w:b/>
+                <w:color w:val="4F81BD" w:themeColor="accent1"/>
+                <w:sz w:val="28"/>
+                <w:szCs w:val="28"/>
+              </w:rPr>
+            </w:pPr>
+            <w:r>
+              <w:rPr>
+                <w:color w:val="000000" w:themeColor="text1"/>
+              </w:rPr>
+              <w:t>{Company}</w:t>
+            </w:r>
+          </w:p>
+        </w:tc>
+        <w:tc>
+          <w:tcPr>
+            <w:tcW w:w="3168" w:type="dxa"/>
+          </w:tcPr>
+          <w:p>
+            <w:pPr>
+              <w:rPr>
+                <w:b/>
+                <w:color w:val="4F81BD" w:themeColor="accent1"/>
+                <w:sz w:val="28"/>
+                <w:szCs w:val="28"/>
+              </w:rPr>
+            </w:pPr>
+            <w:r>
+              <w:rPr>
+                <w:color w:val="000000" w:themeColor="text1"/>
+              </w:rPr>
+              <w:t>{title}</w:t>
+            </w:r>
+            <w:r>
+              <w:rPr>
+                <w:color w:val="000000" w:themeColor="text1"/>
+              </w:rPr>
+              <w:tab/>
+            </w:r>
+          </w:p>
+        </w:tc>
+        <w:tc>
+          <w:tcPr>
+            <w:tcW w:w="4320" w:type="dxa"/>
+          </w:tcPr>
+          <w:p>
+            <w:pPr>
+              <w:rPr>
+                <w:b/>
+                <w:color w:val="4F81BD" w:themeColor="accent1"/>
+                <w:sz w:val="28"/>
+                <w:szCs w:val="28"/>
+              </w:rPr>
+            </w:pPr>
+            <w:r>
+              <w:rPr>
+                <w:color w:val="000000" w:themeColor="text1"/>
+              </w:rPr>
+              <w:t>{^</w:t>
+            </w:r>
+            <w:proofErr w:type="gramStart"/>
+            <w:r>
+              <w:rPr>
+                <w:color w:val="000000" w:themeColor="text1"/>
+              </w:rPr>
+              <w:t>link}{</w:t>
+            </w:r>
+            <w:proofErr w:type="gramEnd"/>
+            <w:r>
+              <w:rPr>
+                <w:color w:val="000000" w:themeColor="text1"/>
+              </w:rPr>
+              <w:t>/</w:t>
+            </w:r>
+            <w:proofErr w:type="spellStart"/>
+            <w:r>
+              <w:rPr>
+                <w:color w:val="000000" w:themeColor="text1"/>
+              </w:rPr>
+              <w:t>investment</w:t>
+            </w:r>
+            <w:r>
+              <w:rPr>
+                <w:color w:val="000000" w:themeColor="text1"/>
+              </w:rPr>
+              <w:t>_table</w:t>
+            </w:r>
+            <w:proofErr w:type="spellEnd"/>
+            <w:r>
+              <w:rPr>
+                <w:color w:val="000000" w:themeColor="text1"/>
+              </w:rPr>
               <w:t>}</w:t>
             </w:r>
           </w:p>
         </w:tc>
-        <w:tc>
-          <w:tcPr>
-            <w:tcW w:w="2880" w:type="dxa"/>
-          </w:tcPr>
-          <w:p>
-            <w:r>
-              <w:t>{Company</w:t>
-            </w:r>
-            <w:r>
+      </w:tr>
+      <w:bookmarkEnd w:id="0"/>
+    </w:tbl>
+    <w:p>
+      <w:pPr>
+        <w:rPr>
+          <w:b/>
+          <w:color w:val="4F81BD" w:themeColor="accent1"/>
+          <w:sz w:val="28"/>
+          <w:szCs w:val="28"/>
+        </w:rPr>
+      </w:pPr>
+    </w:p>
+    <w:p>
+      <w:pPr>
+        <w:rPr>
+          <w:b/>
+          <w:color w:val="4F81BD" w:themeColor="accent1"/>
+          <w:sz w:val="28"/>
+          <w:szCs w:val="28"/>
+        </w:rPr>
+      </w:pPr>
+      <w:r>
+        <w:rPr>
+          <w:b/>
+          <w:color w:val="4F81BD" w:themeColor="accent1"/>
+          <w:sz w:val="28"/>
+          <w:szCs w:val="28"/>
+        </w:rPr>
+        <w:t>Partnerships ({</w:t>
+      </w:r>
+      <w:proofErr w:type="spellStart"/>
+      <w:r>
+        <w:rPr>
+          <w:b/>
+          <w:color w:val="4F81BD" w:themeColor="accent1"/>
+          <w:sz w:val="28"/>
+          <w:szCs w:val="28"/>
+        </w:rPr>
+        <w:t>no_of_partnerships</w:t>
+      </w:r>
+      <w:proofErr w:type="spellEnd"/>
+      <w:r>
+        <w:rPr>
+          <w:b/>
+          <w:color w:val="4F81BD" w:themeColor="accent1"/>
+          <w:sz w:val="28"/>
+          <w:szCs w:val="28"/>
+        </w:rPr>
+        <w:t>})</w:t>
+      </w:r>
+    </w:p>
+    <w:tbl>
+      <w:tblPr>
+        <w:tblStyle w:val="TableGrid"/>
+        <w:tblW w:w="11088" w:type="dxa"/>
+        <w:tblLayout w:type="fixed"/>
+        <w:tblLook w:val="04A0" w:firstRow="1" w:lastRow="0" w:firstColumn="1" w:lastColumn="0" w:noHBand="0" w:noVBand="1"/>
+      </w:tblPr>
+      <w:tblGrid>
+        <w:gridCol w:w="2160"/>
+        <w:gridCol w:w="1440"/>
+        <w:gridCol w:w="3168"/>
+        <w:gridCol w:w="4320"/>
+      </w:tblGrid>
+      <w:tr>
+        <w:tc>
+          <w:tcPr>
+            <w:tcW w:w="2160" w:type="dxa"/>
+          </w:tcPr>
+          <w:p>
+            <w:pPr>
+              <w:rPr>
+                <w:b/>
+                <w:color w:val="4F81BD" w:themeColor="accent1"/>
+                <w:sz w:val="28"/>
+                <w:szCs w:val="28"/>
+              </w:rPr>
+            </w:pPr>
+            <w:r>
+              <w:rPr>
+                <w:b/>
+                <w:color w:val="000000" w:themeColor="text1"/>
+              </w:rPr>
+              <w:t>Theme</w:t>
+            </w:r>
+          </w:p>
+        </w:tc>
+        <w:tc>
+          <w:tcPr>
+            <w:tcW w:w="1440" w:type="dxa"/>
+          </w:tcPr>
+          <w:p>
+            <w:pPr>
+              <w:rPr>
+                <w:b/>
+                <w:color w:val="4F81BD" w:themeColor="accent1"/>
+                <w:sz w:val="28"/>
+                <w:szCs w:val="28"/>
+              </w:rPr>
+            </w:pPr>
+            <w:r>
+              <w:rPr>
+                <w:b/>
+                <w:color w:val="000000" w:themeColor="text1"/>
+              </w:rPr>
+              <w:t>Company</w:t>
+            </w:r>
+          </w:p>
+        </w:tc>
+        <w:tc>
+          <w:tcPr>
+            <w:tcW w:w="3168" w:type="dxa"/>
+          </w:tcPr>
+          <w:p>
+            <w:pPr>
+              <w:rPr>
+                <w:b/>
+                <w:color w:val="4F81BD" w:themeColor="accent1"/>
+                <w:sz w:val="28"/>
+                <w:szCs w:val="28"/>
+              </w:rPr>
+            </w:pPr>
+            <w:r>
+              <w:rPr>
+                <w:b/>
+                <w:color w:val="000000" w:themeColor="text1"/>
+              </w:rPr>
+              <w:t>Title</w:t>
+            </w:r>
+          </w:p>
+        </w:tc>
+        <w:tc>
+          <w:tcPr>
+            <w:tcW w:w="4320" w:type="dxa"/>
+          </w:tcPr>
+          <w:p>
+            <w:pPr>
+              <w:rPr>
+                <w:b/>
+                <w:color w:val="4F81BD" w:themeColor="accent1"/>
+                <w:sz w:val="28"/>
+                <w:szCs w:val="28"/>
+              </w:rPr>
+            </w:pPr>
+            <w:r>
+              <w:rPr>
+                <w:b/>
+              </w:rPr>
+              <w:t>Links to News Articles</w:t>
+            </w:r>
+          </w:p>
+        </w:tc>
+      </w:tr>
+      <w:tr>
+        <w:tc>
+          <w:tcPr>
+            <w:tcW w:w="2160" w:type="dxa"/>
+          </w:tcPr>
+          <w:p>
+            <w:pPr>
+              <w:rPr>
+                <w:b/>
+                <w:color w:val="4F81BD" w:themeColor="accent1"/>
+                <w:sz w:val="28"/>
+                <w:szCs w:val="28"/>
+              </w:rPr>
+            </w:pPr>
+            <w:r>
+              <w:rPr>
+                <w:color w:val="000000" w:themeColor="text1"/>
+              </w:rPr>
+              <w:t>{#</w:t>
+            </w:r>
+            <w:proofErr w:type="spellStart"/>
+            <w:r>
+              <w:rPr>
+                <w:color w:val="000000" w:themeColor="text1"/>
+              </w:rPr>
+              <w:t>partnership</w:t>
+            </w:r>
+            <w:r>
+              <w:rPr>
+                <w:color w:val="000000" w:themeColor="text1"/>
+              </w:rPr>
+              <w:t>_</w:t>
+            </w:r>
+            <w:proofErr w:type="gramStart"/>
+            <w:r>
+              <w:rPr>
+                <w:color w:val="000000" w:themeColor="text1"/>
+              </w:rPr>
+              <w:t>table</w:t>
+            </w:r>
+            <w:proofErr w:type="spellEnd"/>
+            <w:r>
+              <w:rPr>
+                <w:color w:val="000000" w:themeColor="text1"/>
+              </w:rPr>
               <w:t>}</w:t>
             </w:r>
-          </w:p>
-        </w:tc>
-        <w:tc>
-          <w:tcPr>
-            <w:tcW w:w="2880" w:type="dxa"/>
-          </w:tcPr>
-          <w:p>
-            <w:pPr>
-              <w:spacing w:line="240" w:lineRule="auto"/>
-            </w:pPr>
-            <w:r>
+            <w:r>
+              <w:rPr>
+                <w:color w:val="000000" w:themeColor="text1"/>
+              </w:rPr>
               <w:t>{</w:t>
             </w:r>
-            <w:hyperlink r:id="rId9" w:history="1">
-              <w:r>
-                <w:rPr>
-                  <w:rStyle w:val="Hyperlink"/>
-                </w:rPr>
-                <w:t>title</w:t>
-              </w:r>
-            </w:hyperlink>
-            <w:r>
-              <w:t>}</w:t>
-            </w:r>
-            <w:r>
-              <w:t>{/</w:t>
+            <w:proofErr w:type="gramEnd"/>
+            <w:r>
+              <w:rPr>
+                <w:color w:val="000000" w:themeColor="text1"/>
+              </w:rPr>
+              <w:t>industry}</w:t>
+            </w:r>
+          </w:p>
+        </w:tc>
+        <w:tc>
+          <w:tcPr>
+            <w:tcW w:w="1440" w:type="dxa"/>
+          </w:tcPr>
+          <w:p>
+            <w:pPr>
+              <w:rPr>
+                <w:b/>
+                <w:color w:val="4F81BD" w:themeColor="accent1"/>
+                <w:sz w:val="28"/>
+                <w:szCs w:val="28"/>
+              </w:rPr>
+            </w:pPr>
+            <w:r>
+              <w:rPr>
+                <w:color w:val="000000" w:themeColor="text1"/>
+              </w:rPr>
+              <w:t>{Company}</w:t>
+            </w:r>
+          </w:p>
+        </w:tc>
+        <w:tc>
+          <w:tcPr>
+            <w:tcW w:w="3168" w:type="dxa"/>
+          </w:tcPr>
+          <w:p>
+            <w:pPr>
+              <w:rPr>
+                <w:b/>
+                <w:color w:val="4F81BD" w:themeColor="accent1"/>
+                <w:sz w:val="28"/>
+                <w:szCs w:val="28"/>
+              </w:rPr>
+            </w:pPr>
+            <w:r>
+              <w:rPr>
+                <w:color w:val="000000" w:themeColor="text1"/>
+              </w:rPr>
+              <w:t>{title}</w:t>
+            </w:r>
+            <w:r>
+              <w:rPr>
+                <w:color w:val="000000" w:themeColor="text1"/>
+              </w:rPr>
+              <w:tab/>
+            </w:r>
+          </w:p>
+        </w:tc>
+        <w:tc>
+          <w:tcPr>
+            <w:tcW w:w="4320" w:type="dxa"/>
+          </w:tcPr>
+          <w:p>
+            <w:pPr>
+              <w:rPr>
+                <w:b/>
+                <w:color w:val="4F81BD" w:themeColor="accent1"/>
+                <w:sz w:val="28"/>
+                <w:szCs w:val="28"/>
+              </w:rPr>
+            </w:pPr>
+            <w:r>
+              <w:rPr>
+                <w:color w:val="000000" w:themeColor="text1"/>
+              </w:rPr>
+              <w:t>{^</w:t>
+            </w:r>
+            <w:proofErr w:type="gramStart"/>
+            <w:r>
+              <w:rPr>
+                <w:color w:val="000000" w:themeColor="text1"/>
+              </w:rPr>
+              <w:t>link}{</w:t>
+            </w:r>
+            <w:proofErr w:type="gramEnd"/>
+            <w:r>
+              <w:rPr>
+                <w:color w:val="000000" w:themeColor="text1"/>
+              </w:rPr>
+              <w:t>/</w:t>
             </w:r>
             <w:proofErr w:type="spellStart"/>
             <w:r>
-              <w:t>investment_table</w:t>
+              <w:rPr>
+                <w:color w:val="000000" w:themeColor="text1"/>
+              </w:rPr>
+              <w:t>partnership</w:t>
+            </w:r>
+            <w:r>
+              <w:rPr>
+                <w:color w:val="000000" w:themeColor="text1"/>
+              </w:rPr>
+              <w:t>_table</w:t>
             </w:r>
             <w:proofErr w:type="spellEnd"/>
             <w:r>
+              <w:rPr>
+                <w:color w:val="000000" w:themeColor="text1"/>
+              </w:rPr>
               <w:t>}</w:t>
             </w:r>
           </w:p>
@@ -793,8 +1262,9 @@
           <w:sz w:val="28"/>
           <w:szCs w:val="28"/>
         </w:rPr>
-        <w:t xml:space="preserve"> </w:t>
-      </w:r>
+        <w:t>Look Forwards ({</w:t>
+      </w:r>
+      <w:proofErr w:type="spellStart"/>
       <w:r>
         <w:rPr>
           <w:b/>
@@ -802,17 +1272,7 @@
           <w:sz w:val="28"/>
           <w:szCs w:val="28"/>
         </w:rPr>
-        <w:t>Partnerships ({</w:t>
-      </w:r>
-      <w:proofErr w:type="spellStart"/>
-      <w:r>
-        <w:rPr>
-          <w:b/>
-          <w:color w:val="4F81BD" w:themeColor="accent1"/>
-          <w:sz w:val="28"/>
-          <w:szCs w:val="28"/>
-        </w:rPr>
-        <w:t>no_of_partnerships</w:t>
+        <w:t>no_of_look_forwards</w:t>
       </w:r>
       <w:proofErr w:type="spellEnd"/>
       <w:r>
@@ -828,29 +1288,34 @@
     <w:tbl>
       <w:tblPr>
         <w:tblStyle w:val="TableGrid"/>
-        <w:tblW w:w="9900" w:type="dxa"/>
-        <w:tblInd w:w="198" w:type="dxa"/>
+        <w:tblW w:w="11088" w:type="dxa"/>
+        <w:tblLayout w:type="fixed"/>
         <w:tblLook w:val="04A0" w:firstRow="1" w:lastRow="0" w:firstColumn="1" w:lastColumn="0" w:noHBand="0" w:noVBand="1"/>
       </w:tblPr>
       <w:tblGrid>
-        <w:gridCol w:w="3212"/>
-        <w:gridCol w:w="2879"/>
-        <w:gridCol w:w="3809"/>
+        <w:gridCol w:w="2160"/>
+        <w:gridCol w:w="1440"/>
+        <w:gridCol w:w="3168"/>
+        <w:gridCol w:w="4320"/>
       </w:tblGrid>
       <w:tr>
         <w:tc>
           <w:tcPr>
-            <w:tcW w:w="3212" w:type="dxa"/>
-          </w:tcPr>
-          <w:p>
-            <w:pPr>
-              <w:rPr>
-                <w:b/>
-              </w:rPr>
-            </w:pPr>
-            <w:r>
-              <w:rPr>
-                <w:b/>
+            <w:tcW w:w="2160" w:type="dxa"/>
+          </w:tcPr>
+          <w:p>
+            <w:pPr>
+              <w:rPr>
+                <w:b/>
+                <w:color w:val="4F81BD" w:themeColor="accent1"/>
+                <w:sz w:val="28"/>
+                <w:szCs w:val="28"/>
+              </w:rPr>
+            </w:pPr>
+            <w:r>
+              <w:rPr>
+                <w:b/>
+                <w:color w:val="000000" w:themeColor="text1"/>
               </w:rPr>
               <w:t>Theme</w:t>
             </w:r>
@@ -858,17 +1323,21 @@
         </w:tc>
         <w:tc>
           <w:tcPr>
-            <w:tcW w:w="2879" w:type="dxa"/>
-          </w:tcPr>
-          <w:p>
-            <w:pPr>
-              <w:rPr>
-                <w:b/>
-              </w:rPr>
-            </w:pPr>
-            <w:r>
-              <w:rPr>
-                <w:b/>
+            <w:tcW w:w="1440" w:type="dxa"/>
+          </w:tcPr>
+          <w:p>
+            <w:pPr>
+              <w:rPr>
+                <w:b/>
+                <w:color w:val="4F81BD" w:themeColor="accent1"/>
+                <w:sz w:val="28"/>
+                <w:szCs w:val="28"/>
+              </w:rPr>
+            </w:pPr>
+            <w:r>
+              <w:rPr>
+                <w:b/>
+                <w:color w:val="000000" w:themeColor="text1"/>
               </w:rPr>
               <w:t>Company</w:t>
             </w:r>
@@ -876,12 +1345,37 @@
         </w:tc>
         <w:tc>
           <w:tcPr>
-            <w:tcW w:w="3809" w:type="dxa"/>
-          </w:tcPr>
-          <w:p>
-            <w:pPr>
-              <w:rPr>
-                <w:b/>
+            <w:tcW w:w="3168" w:type="dxa"/>
+          </w:tcPr>
+          <w:p>
+            <w:pPr>
+              <w:rPr>
+                <w:b/>
+                <w:color w:val="4F81BD" w:themeColor="accent1"/>
+                <w:sz w:val="28"/>
+                <w:szCs w:val="28"/>
+              </w:rPr>
+            </w:pPr>
+            <w:r>
+              <w:rPr>
+                <w:b/>
+                <w:color w:val="000000" w:themeColor="text1"/>
+              </w:rPr>
+              <w:t>Title</w:t>
+            </w:r>
+          </w:p>
+        </w:tc>
+        <w:tc>
+          <w:tcPr>
+            <w:tcW w:w="4320" w:type="dxa"/>
+          </w:tcPr>
+          <w:p>
+            <w:pPr>
+              <w:rPr>
+                <w:b/>
+                <w:color w:val="4F81BD" w:themeColor="accent1"/>
+                <w:sz w:val="28"/>
+                <w:szCs w:val="28"/>
               </w:rPr>
             </w:pPr>
             <w:r>
@@ -896,83 +1390,164 @@
       <w:tr>
         <w:tc>
           <w:tcPr>
-            <w:tcW w:w="3212" w:type="dxa"/>
-          </w:tcPr>
-          <w:p>
-            <w:r>
+            <w:tcW w:w="2160" w:type="dxa"/>
+          </w:tcPr>
+          <w:p>
+            <w:pPr>
+              <w:rPr>
+                <w:b/>
+                <w:color w:val="4F81BD" w:themeColor="accent1"/>
+                <w:sz w:val="28"/>
+                <w:szCs w:val="28"/>
+              </w:rPr>
+            </w:pPr>
+            <w:r>
+              <w:rPr>
+                <w:color w:val="000000" w:themeColor="text1"/>
+              </w:rPr>
+              <w:t>{#</w:t>
+            </w:r>
+            <w:proofErr w:type="spellStart"/>
+            <w:r>
+              <w:rPr>
+                <w:color w:val="000000" w:themeColor="text1"/>
+              </w:rPr>
+              <w:t>lookforward</w:t>
+            </w:r>
+            <w:r>
+              <w:rPr>
+                <w:color w:val="000000" w:themeColor="text1"/>
+              </w:rPr>
+              <w:t>_</w:t>
+            </w:r>
+            <w:proofErr w:type="gramStart"/>
+            <w:r>
+              <w:rPr>
+                <w:color w:val="000000" w:themeColor="text1"/>
+              </w:rPr>
+              <w:t>table</w:t>
+            </w:r>
+            <w:proofErr w:type="spellEnd"/>
+            <w:r>
+              <w:rPr>
+                <w:color w:val="000000" w:themeColor="text1"/>
+              </w:rPr>
+              <w:t>}</w:t>
+            </w:r>
+            <w:r>
+              <w:rPr>
+                <w:color w:val="000000" w:themeColor="text1"/>
+              </w:rPr>
               <w:t>{</w:t>
             </w:r>
-            <w:r>
-              <w:t>#</w:t>
+            <w:proofErr w:type="gramEnd"/>
+            <w:r>
+              <w:rPr>
+                <w:color w:val="000000" w:themeColor="text1"/>
+              </w:rPr>
+              <w:t>industry}</w:t>
+            </w:r>
+          </w:p>
+        </w:tc>
+        <w:tc>
+          <w:tcPr>
+            <w:tcW w:w="1440" w:type="dxa"/>
+          </w:tcPr>
+          <w:p>
+            <w:pPr>
+              <w:rPr>
+                <w:b/>
+                <w:color w:val="4F81BD" w:themeColor="accent1"/>
+                <w:sz w:val="28"/>
+                <w:szCs w:val="28"/>
+              </w:rPr>
+            </w:pPr>
+            <w:r>
+              <w:rPr>
+                <w:color w:val="000000" w:themeColor="text1"/>
+              </w:rPr>
+              <w:t>{Company}</w:t>
+            </w:r>
+          </w:p>
+        </w:tc>
+        <w:tc>
+          <w:tcPr>
+            <w:tcW w:w="3168" w:type="dxa"/>
+          </w:tcPr>
+          <w:p>
+            <w:pPr>
+              <w:rPr>
+                <w:b/>
+                <w:color w:val="4F81BD" w:themeColor="accent1"/>
+                <w:sz w:val="28"/>
+                <w:szCs w:val="28"/>
+              </w:rPr>
+            </w:pPr>
+            <w:r>
+              <w:rPr>
+                <w:color w:val="000000" w:themeColor="text1"/>
+              </w:rPr>
+              <w:t>{title}</w:t>
+            </w:r>
+            <w:r>
+              <w:rPr>
+                <w:color w:val="000000" w:themeColor="text1"/>
+              </w:rPr>
+              <w:tab/>
+            </w:r>
+          </w:p>
+        </w:tc>
+        <w:tc>
+          <w:tcPr>
+            <w:tcW w:w="4320" w:type="dxa"/>
+          </w:tcPr>
+          <w:p>
+            <w:pPr>
+              <w:rPr>
+                <w:b/>
+                <w:color w:val="4F81BD" w:themeColor="accent1"/>
+                <w:sz w:val="28"/>
+                <w:szCs w:val="28"/>
+              </w:rPr>
+            </w:pPr>
+            <w:r>
+              <w:rPr>
+                <w:color w:val="000000" w:themeColor="text1"/>
+              </w:rPr>
+              <w:t>{^</w:t>
+            </w:r>
+            <w:proofErr w:type="gramStart"/>
+            <w:r>
+              <w:rPr>
+                <w:color w:val="000000" w:themeColor="text1"/>
+              </w:rPr>
+              <w:t>link}{</w:t>
+            </w:r>
+            <w:proofErr w:type="gramEnd"/>
+            <w:r>
+              <w:rPr>
+                <w:color w:val="000000" w:themeColor="text1"/>
+              </w:rPr>
+              <w:t>/</w:t>
             </w:r>
             <w:proofErr w:type="spellStart"/>
             <w:r>
-              <w:t>partnership_</w:t>
-            </w:r>
-            <w:proofErr w:type="gramStart"/>
-            <w:r>
-              <w:t>table</w:t>
+              <w:rPr>
+                <w:color w:val="000000" w:themeColor="text1"/>
+              </w:rPr>
+              <w:t>lookforward</w:t>
+            </w:r>
+            <w:r>
+              <w:rPr>
+                <w:color w:val="000000" w:themeColor="text1"/>
+              </w:rPr>
+              <w:t>_table</w:t>
             </w:r>
             <w:proofErr w:type="spellEnd"/>
             <w:r>
-              <w:t>}</w:t>
-            </w:r>
-            <w:r>
-              <w:t>{</w:t>
-            </w:r>
-            <w:proofErr w:type="gramEnd"/>
-            <w:r>
-              <w:rPr>
-                <w:b/>
-              </w:rPr>
-              <w:t>industry</w:t>
-            </w:r>
-            <w:r>
-              <w:t>}</w:t>
-            </w:r>
-          </w:p>
-        </w:tc>
-        <w:tc>
-          <w:tcPr>
-            <w:tcW w:w="2879" w:type="dxa"/>
-          </w:tcPr>
-          <w:p>
-            <w:r>
-              <w:t>{Company</w:t>
-            </w:r>
-            <w:r>
-              <w:t>}</w:t>
-            </w:r>
-          </w:p>
-        </w:tc>
-        <w:tc>
-          <w:tcPr>
-            <w:tcW w:w="3809" w:type="dxa"/>
-          </w:tcPr>
-          <w:p>
-            <w:r>
-              <w:t>{</w:t>
-            </w:r>
-            <w:hyperlink r:id="rId10" w:history="1">
-              <w:r>
-                <w:rPr>
-                  <w:rStyle w:val="Hyperlink"/>
-                </w:rPr>
-                <w:t>title</w:t>
-              </w:r>
-            </w:hyperlink>
-            <w:r>
-              <w:t>}</w:t>
-            </w:r>
-            <w:r>
-              <w:t>{/</w:t>
-            </w:r>
-            <w:proofErr w:type="spellStart"/>
-            <w:r>
-              <w:t>partnership_table</w:t>
-            </w:r>
-            <w:proofErr w:type="spellEnd"/>
-            <w:r>
+              <w:rPr>
+                <w:color w:val="000000" w:themeColor="text1"/>
+              </w:rPr>
               <w:t>}</w:t>
             </w:r>
           </w:p>
@@ -980,205 +1555,7 @@
       </w:tr>
     </w:tbl>
     <w:p/>
-    <w:p>
-      <w:pPr>
-        <w:rPr>
-          <w:b/>
-          <w:color w:val="4F81BD" w:themeColor="accent1"/>
-          <w:sz w:val="28"/>
-          <w:szCs w:val="28"/>
-        </w:rPr>
-      </w:pPr>
-      <w:r>
-        <w:rPr>
-          <w:b/>
-          <w:color w:val="4F81BD" w:themeColor="accent1"/>
-          <w:sz w:val="28"/>
-          <w:szCs w:val="28"/>
-        </w:rPr>
-        <w:t xml:space="preserve"> </w:t>
-      </w:r>
-      <w:r>
-        <w:rPr>
-          <w:b/>
-          <w:color w:val="4F81BD" w:themeColor="accent1"/>
-          <w:sz w:val="28"/>
-          <w:szCs w:val="28"/>
-        </w:rPr>
-        <w:t>Look Forwards ({</w:t>
-      </w:r>
-      <w:proofErr w:type="spellStart"/>
-      <w:r>
-        <w:rPr>
-          <w:b/>
-          <w:color w:val="4F81BD" w:themeColor="accent1"/>
-          <w:sz w:val="28"/>
-          <w:szCs w:val="28"/>
-        </w:rPr>
-        <w:t>no_of_look_forwards</w:t>
-      </w:r>
-      <w:proofErr w:type="spellEnd"/>
-      <w:r>
-        <w:rPr>
-          <w:b/>
-          <w:color w:val="4F81BD" w:themeColor="accent1"/>
-          <w:sz w:val="28"/>
-          <w:szCs w:val="28"/>
-        </w:rPr>
-        <w:t>})</w:t>
-      </w:r>
-    </w:p>
-    <w:tbl>
-      <w:tblPr>
-        <w:tblStyle w:val="TableGrid"/>
-        <w:tblW w:w="0" w:type="auto"/>
-        <w:tblInd w:w="198" w:type="dxa"/>
-        <w:tblLook w:val="04A0" w:firstRow="1" w:lastRow="0" w:firstColumn="1" w:lastColumn="0" w:noHBand="0" w:noVBand="1"/>
-      </w:tblPr>
-      <w:tblGrid>
-        <w:gridCol w:w="3274"/>
-        <w:gridCol w:w="2877"/>
-        <w:gridCol w:w="3749"/>
-      </w:tblGrid>
-      <w:tr>
-        <w:tc>
-          <w:tcPr>
-            <w:tcW w:w="3274" w:type="dxa"/>
-          </w:tcPr>
-          <w:p>
-            <w:pPr>
-              <w:rPr>
-                <w:b/>
-              </w:rPr>
-            </w:pPr>
-            <w:r>
-              <w:rPr>
-                <w:b/>
-              </w:rPr>
-              <w:t>Theme</w:t>
-            </w:r>
-          </w:p>
-        </w:tc>
-        <w:tc>
-          <w:tcPr>
-            <w:tcW w:w="2877" w:type="dxa"/>
-          </w:tcPr>
-          <w:p>
-            <w:pPr>
-              <w:rPr>
-                <w:b/>
-              </w:rPr>
-            </w:pPr>
-            <w:r>
-              <w:rPr>
-                <w:b/>
-              </w:rPr>
-              <w:t>Company</w:t>
-            </w:r>
-          </w:p>
-        </w:tc>
-        <w:tc>
-          <w:tcPr>
-            <w:tcW w:w="3749" w:type="dxa"/>
-          </w:tcPr>
-          <w:p>
-            <w:pPr>
-              <w:rPr>
-                <w:b/>
-              </w:rPr>
-            </w:pPr>
-            <w:r>
-              <w:rPr>
-                <w:b/>
-              </w:rPr>
-              <w:t>Links to News Articles</w:t>
-            </w:r>
-          </w:p>
-        </w:tc>
-      </w:tr>
-      <w:tr>
-        <w:tc>
-          <w:tcPr>
-            <w:tcW w:w="3274" w:type="dxa"/>
-          </w:tcPr>
-          <w:p>
-            <w:r>
-              <w:t>{#</w:t>
-            </w:r>
-            <w:proofErr w:type="spellStart"/>
-            <w:r>
-              <w:t>lookforward_</w:t>
-            </w:r>
-            <w:proofErr w:type="gramStart"/>
-            <w:r>
-              <w:t>table</w:t>
-            </w:r>
-            <w:proofErr w:type="spellEnd"/>
-            <w:r>
-              <w:t>}</w:t>
-            </w:r>
-            <w:r>
-              <w:t>{</w:t>
-            </w:r>
-            <w:proofErr w:type="gramEnd"/>
-            <w:r>
-              <w:rPr>
-                <w:b/>
-              </w:rPr>
-              <w:t>industry</w:t>
-            </w:r>
-            <w:r>
-              <w:t>}</w:t>
-            </w:r>
-          </w:p>
-        </w:tc>
-        <w:tc>
-          <w:tcPr>
-            <w:tcW w:w="2877" w:type="dxa"/>
-          </w:tcPr>
-          <w:p>
-            <w:r>
-              <w:t>{Company</w:t>
-            </w:r>
-            <w:r>
-              <w:t>}</w:t>
-            </w:r>
-          </w:p>
-        </w:tc>
-        <w:tc>
-          <w:tcPr>
-            <w:tcW w:w="3749" w:type="dxa"/>
-          </w:tcPr>
-          <w:p>
-            <w:r>
-              <w:t>{</w:t>
-            </w:r>
-            <w:hyperlink r:id="rId11" w:history="1">
-              <w:r>
-                <w:rPr>
-                  <w:rStyle w:val="Hyperlink"/>
-                </w:rPr>
-                <w:t>title</w:t>
-              </w:r>
-            </w:hyperlink>
-            <w:r>
-              <w:t>}</w:t>
-            </w:r>
-            <w:r>
-              <w:t>{/</w:t>
-            </w:r>
-            <w:proofErr w:type="spellStart"/>
-            <w:r>
-              <w:t>lookforward_table</w:t>
-            </w:r>
-            <w:proofErr w:type="spellEnd"/>
-            <w:r>
-              <w:t>}</w:t>
-            </w:r>
-          </w:p>
-        </w:tc>
-      </w:tr>
-    </w:tbl>
+    <w:p/>
     <w:p/>
     <w:p/>
     <w:p>
@@ -1187,17 +1564,19 @@
           <w:tab w:val="left" w:pos="1470"/>
         </w:tabs>
       </w:pPr>
+      <w:bookmarkStart w:id="1" w:name="_GoBack"/>
+      <w:bookmarkEnd w:id="1"/>
       <w:r>
         <w:tab/>
       </w:r>
     </w:p>
     <w:sectPr>
-      <w:headerReference w:type="even" r:id="rId12"/>
-      <w:headerReference w:type="default" r:id="rId13"/>
-      <w:footerReference w:type="even" r:id="rId14"/>
-      <w:footerReference w:type="default" r:id="rId15"/>
-      <w:headerReference w:type="first" r:id="rId16"/>
-      <w:footerReference w:type="first" r:id="rId17"/>
+      <w:headerReference w:type="even" r:id="rId8"/>
+      <w:headerReference w:type="default" r:id="rId9"/>
+      <w:footerReference w:type="even" r:id="rId10"/>
+      <w:footerReference w:type="default" r:id="rId11"/>
+      <w:headerReference w:type="first" r:id="rId12"/>
+      <w:footerReference w:type="first" r:id="rId13"/>
       <w:pgSz w:w="12240" w:h="15840" w:code="1"/>
       <w:pgMar w:top="907" w:right="706" w:bottom="634" w:left="720" w:header="720" w:footer="720" w:gutter="0"/>
       <w:pgBorders w:offsetFrom="page">
@@ -1342,7 +1721,7 @@
   <w:latentStyles w:defLockedState="0" w:defUIPriority="99" w:defSemiHidden="0" w:defUnhideWhenUsed="0" w:defQFormat="0" w:count="375">
     <w:lsdException w:name="Normal" w:uiPriority="0" w:qFormat="1"/>
     <w:lsdException w:name="heading 1" w:uiPriority="1" w:qFormat="1"/>
-    <w:lsdException w:name="heading 2" w:uiPriority="1" w:qFormat="1"/>
+    <w:lsdException w:name="heading 2" w:uiPriority="9" w:qFormat="1"/>
     <w:lsdException w:name="heading 3" w:uiPriority="1" w:qFormat="1"/>
     <w:lsdException w:name="heading 4" w:semiHidden="1" w:uiPriority="1" w:unhideWhenUsed="1" w:qFormat="1"/>
     <w:lsdException w:name="heading 5" w:semiHidden="1" w:uiPriority="1" w:unhideWhenUsed="1" w:qFormat="1"/>
@@ -1719,13 +2098,38 @@
   <w:style w:type="paragraph" w:default="1" w:styleId="Normal">
     <w:name w:val="Normal"/>
     <w:qFormat/>
-    <w:rsid w:val="001A6335"/>
+    <w:rsid w:val="005E7FB2"/>
     <w:pPr>
       <w:spacing w:after="200" w:line="276" w:lineRule="auto"/>
     </w:pPr>
     <w:rPr>
       <w:sz w:val="24"/>
       <w:szCs w:val="24"/>
+    </w:rPr>
+  </w:style>
+  <w:style w:type="paragraph" w:styleId="Heading2">
+    <w:name w:val="heading 2"/>
+    <w:basedOn w:val="Normal"/>
+    <w:next w:val="Normal"/>
+    <w:link w:val="Heading2Char"/>
+    <w:uiPriority w:val="9"/>
+    <w:unhideWhenUsed/>
+    <w:qFormat/>
+    <w:rsid w:val="00750411"/>
+    <w:pPr>
+      <w:keepNext/>
+      <w:keepLines/>
+      <w:spacing w:before="200" w:after="0"/>
+      <w:outlineLvl w:val="1"/>
+    </w:pPr>
+    <w:rPr>
+      <w:rFonts w:asciiTheme="majorHAnsi" w:eastAsiaTheme="majorEastAsia" w:hAnsiTheme="majorHAnsi" w:cstheme="majorBidi"/>
+      <w:b/>
+      <w:bCs/>
+      <w:color w:val="4F81BD" w:themeColor="accent1"/>
+      <w:sz w:val="26"/>
+      <w:szCs w:val="26"/>
+      <w:lang w:val="en-IE"/>
     </w:rPr>
   </w:style>
   <w:style w:type="character" w:default="1" w:styleId="DefaultParagraphFont">
@@ -1919,6 +2323,22 @@
     <w:rsid w:val="00E907A9"/>
     <w:rPr>
       <w:rFonts w:ascii="Courier New" w:eastAsia="Times New Roman" w:hAnsi="Courier New" w:cs="Courier New"/>
+    </w:rPr>
+  </w:style>
+  <w:style w:type="character" w:customStyle="1" w:styleId="Heading2Char">
+    <w:name w:val="Heading 2 Char"/>
+    <w:basedOn w:val="DefaultParagraphFont"/>
+    <w:link w:val="Heading2"/>
+    <w:uiPriority w:val="9"/>
+    <w:rsid w:val="00750411"/>
+    <w:rPr>
+      <w:rFonts w:asciiTheme="majorHAnsi" w:eastAsiaTheme="majorEastAsia" w:hAnsiTheme="majorHAnsi" w:cstheme="majorBidi"/>
+      <w:b/>
+      <w:bCs/>
+      <w:color w:val="4F81BD" w:themeColor="accent1"/>
+      <w:sz w:val="26"/>
+      <w:szCs w:val="26"/>
+      <w:lang w:val="en-IE"/>
     </w:rPr>
   </w:style>
 </w:styles>
@@ -2212,7 +2632,7 @@
 </file>
 
 <file path=customXml/itemProps1.xml><?xml version="1.0" encoding="utf-8"?>
-<ds:datastoreItem xmlns:ds="http://schemas.openxmlformats.org/officeDocument/2006/customXml" ds:itemID="{2951BA10-1CCD-4FB0-AED0-43B2A806090A}">
+<ds:datastoreItem xmlns:ds="http://schemas.openxmlformats.org/officeDocument/2006/customXml" ds:itemID="{F5943306-E792-4C28-A175-682194F19437}">
   <ds:schemaRefs>
     <ds:schemaRef ds:uri="http://schemas.openxmlformats.org/officeDocument/2006/bibliography"/>
   </ds:schemaRefs>

</xml_diff>

<commit_message>
changes in input doc
</commit_message>
<xml_diff>
--- a/documents/input.docx
+++ b/documents/input.docx
@@ -106,14 +106,12 @@
           <w:sz w:val="56"/>
           <w:szCs w:val="56"/>
         </w:rPr>
-        <w:t xml:space="preserve">     </w:t>
-      </w:r>
-      <w:r>
-        <w:rPr>
-          <w:sz w:val="56"/>
-          <w:szCs w:val="56"/>
-        </w:rPr>
-        <w:t xml:space="preserve">      </w:t>
+        <w:t xml:space="preserve">  </w:t>
+      </w:r>
+      <w:bookmarkStart w:id="0" w:name="_GoBack"/>
+      <w:bookmarkEnd w:id="0"/>
+      <w:r>
+        <w:t xml:space="preserve">Updated on </w:t>
       </w:r>
       <w:r>
         <w:t>{date}</w:t>
@@ -179,23 +177,7 @@
           <w:sz w:val="72"/>
           <w:szCs w:val="72"/>
         </w:rPr>
-        <w:t>{</w:t>
-      </w:r>
-      <w:proofErr w:type="spellStart"/>
-      <w:r>
-        <w:rPr>
-          <w:sz w:val="72"/>
-          <w:szCs w:val="72"/>
-        </w:rPr>
-        <w:t>industry_name</w:t>
-      </w:r>
-      <w:proofErr w:type="spellEnd"/>
-      <w:r>
-        <w:rPr>
-          <w:sz w:val="72"/>
-          <w:szCs w:val="72"/>
-        </w:rPr>
-        <w:t>}</w:t>
+        <w:t>{industry_name}</w:t>
       </w:r>
     </w:p>
     <w:p>
@@ -222,7 +204,6 @@
         </w:rPr>
         <w:t>{</w:t>
       </w:r>
-      <w:proofErr w:type="spellStart"/>
       <w:r>
         <w:rPr>
           <w:b/>
@@ -232,7 +213,6 @@
         </w:rPr>
         <w:t>over_view_heading</w:t>
       </w:r>
-      <w:proofErr w:type="spellEnd"/>
       <w:r>
         <w:rPr>
           <w:b/>
@@ -284,27 +264,7 @@
           <w:sz w:val="28"/>
           <w:szCs w:val="28"/>
         </w:rPr>
-        <w:t>({</w:t>
-      </w:r>
-      <w:proofErr w:type="spellStart"/>
-      <w:r>
-        <w:rPr>
-          <w:b/>
-          <w:color w:val="4F81BD" w:themeColor="accent1"/>
-          <w:sz w:val="28"/>
-          <w:szCs w:val="28"/>
-        </w:rPr>
-        <w:t>no_of_acquisitions</w:t>
-      </w:r>
-      <w:proofErr w:type="spellEnd"/>
-      <w:r>
-        <w:rPr>
-          <w:b/>
-          <w:color w:val="4F81BD" w:themeColor="accent1"/>
-          <w:sz w:val="28"/>
-          <w:szCs w:val="28"/>
-        </w:rPr>
-        <w:t>})</w:t>
+        <w:t>({no_of_acquisitions})</w:t>
       </w:r>
       <w:r>
         <w:rPr>
@@ -438,21 +398,12 @@
               </w:rPr>
               <w:t>{#</w:t>
             </w:r>
-            <w:proofErr w:type="spellStart"/>
-            <w:r>
-              <w:rPr>
-                <w:color w:val="000000" w:themeColor="text1"/>
-              </w:rPr>
-              <w:t>acquisition_</w:t>
-            </w:r>
-            <w:proofErr w:type="gramStart"/>
-            <w:r>
-              <w:rPr>
-                <w:color w:val="000000" w:themeColor="text1"/>
-              </w:rPr>
-              <w:t>table</w:t>
-            </w:r>
-            <w:proofErr w:type="spellEnd"/>
+            <w:r>
+              <w:rPr>
+                <w:color w:val="000000" w:themeColor="text1"/>
+              </w:rPr>
+              <w:t>acquisition_table</w:t>
+            </w:r>
             <w:r>
               <w:rPr>
                 <w:color w:val="000000" w:themeColor="text1"/>
@@ -463,123 +414,88 @@
               <w:rPr>
                 <w:color w:val="000000" w:themeColor="text1"/>
               </w:rPr>
+              <w:t>{industry}</w:t>
+            </w:r>
+          </w:p>
+        </w:tc>
+        <w:tc>
+          <w:tcPr>
+            <w:tcW w:w="1440" w:type="dxa"/>
+          </w:tcPr>
+          <w:p>
+            <w:pPr>
+              <w:rPr>
+                <w:b/>
+                <w:color w:val="4F81BD" w:themeColor="accent1"/>
+                <w:sz w:val="28"/>
+                <w:szCs w:val="28"/>
+              </w:rPr>
+            </w:pPr>
+            <w:r>
+              <w:rPr>
+                <w:color w:val="000000" w:themeColor="text1"/>
+              </w:rPr>
+              <w:t>{Company}</w:t>
+            </w:r>
+          </w:p>
+        </w:tc>
+        <w:tc>
+          <w:tcPr>
+            <w:tcW w:w="3168" w:type="dxa"/>
+          </w:tcPr>
+          <w:p>
+            <w:pPr>
+              <w:rPr>
+                <w:b/>
+                <w:color w:val="4F81BD" w:themeColor="accent1"/>
+                <w:sz w:val="28"/>
+                <w:szCs w:val="28"/>
+              </w:rPr>
+            </w:pPr>
+            <w:r>
+              <w:rPr>
+                <w:color w:val="000000" w:themeColor="text1"/>
+              </w:rPr>
+              <w:t>{title}</w:t>
+            </w:r>
+            <w:r>
+              <w:rPr>
+                <w:color w:val="000000" w:themeColor="text1"/>
+              </w:rPr>
+              <w:tab/>
+            </w:r>
+          </w:p>
+        </w:tc>
+        <w:tc>
+          <w:tcPr>
+            <w:tcW w:w="4320" w:type="dxa"/>
+          </w:tcPr>
+          <w:p>
+            <w:pPr>
+              <w:rPr>
+                <w:b/>
+                <w:color w:val="4F81BD" w:themeColor="accent1"/>
+                <w:sz w:val="28"/>
+                <w:szCs w:val="28"/>
+              </w:rPr>
+            </w:pPr>
+            <w:r>
+              <w:rPr>
+                <w:color w:val="000000" w:themeColor="text1"/>
+              </w:rPr>
               <w:t>{</w:t>
             </w:r>
-            <w:proofErr w:type="gramEnd"/>
-            <w:r>
-              <w:rPr>
-                <w:color w:val="000000" w:themeColor="text1"/>
-              </w:rPr>
-              <w:t>indus</w:t>
-            </w:r>
-            <w:r>
-              <w:rPr>
-                <w:color w:val="000000" w:themeColor="text1"/>
-              </w:rPr>
-              <w:t>try}</w:t>
-            </w:r>
-          </w:p>
-        </w:tc>
-        <w:tc>
-          <w:tcPr>
-            <w:tcW w:w="1440" w:type="dxa"/>
-          </w:tcPr>
-          <w:p>
-            <w:pPr>
-              <w:rPr>
-                <w:b/>
-                <w:color w:val="4F81BD" w:themeColor="accent1"/>
-                <w:sz w:val="28"/>
-                <w:szCs w:val="28"/>
-              </w:rPr>
-            </w:pPr>
-            <w:r>
-              <w:rPr>
-                <w:color w:val="000000" w:themeColor="text1"/>
-              </w:rPr>
-              <w:t>{Company}</w:t>
-            </w:r>
-          </w:p>
-        </w:tc>
-        <w:tc>
-          <w:tcPr>
-            <w:tcW w:w="3168" w:type="dxa"/>
-          </w:tcPr>
-          <w:p>
-            <w:pPr>
-              <w:rPr>
-                <w:b/>
-                <w:color w:val="4F81BD" w:themeColor="accent1"/>
-                <w:sz w:val="28"/>
-                <w:szCs w:val="28"/>
-              </w:rPr>
-            </w:pPr>
-            <w:r>
-              <w:rPr>
-                <w:color w:val="000000" w:themeColor="text1"/>
-              </w:rPr>
-              <w:t>{title}</w:t>
-            </w:r>
-            <w:r>
-              <w:rPr>
-                <w:color w:val="000000" w:themeColor="text1"/>
-              </w:rPr>
-              <w:tab/>
-            </w:r>
-          </w:p>
-        </w:tc>
-        <w:tc>
-          <w:tcPr>
-            <w:tcW w:w="4320" w:type="dxa"/>
-          </w:tcPr>
-          <w:p>
-            <w:pPr>
-              <w:rPr>
-                <w:b/>
-                <w:color w:val="4F81BD" w:themeColor="accent1"/>
-                <w:sz w:val="28"/>
-                <w:szCs w:val="28"/>
-              </w:rPr>
-            </w:pPr>
-            <w:r>
-              <w:rPr>
-                <w:color w:val="000000" w:themeColor="text1"/>
-              </w:rPr>
-              <w:t>{</w:t>
-            </w:r>
             <w:r>
               <w:rPr>
                 <w:color w:val="000000" w:themeColor="text1"/>
               </w:rPr>
               <w:t>^</w:t>
             </w:r>
-            <w:proofErr w:type="gramStart"/>
-            <w:r>
-              <w:rPr>
-                <w:color w:val="000000" w:themeColor="text1"/>
-              </w:rPr>
-              <w:t>link}{</w:t>
-            </w:r>
-            <w:proofErr w:type="gramEnd"/>
-            <w:r>
-              <w:rPr>
-                <w:color w:val="000000" w:themeColor="text1"/>
-              </w:rPr>
-              <w:t>/</w:t>
-            </w:r>
-            <w:proofErr w:type="spellStart"/>
-            <w:r>
-              <w:rPr>
-                <w:color w:val="000000" w:themeColor="text1"/>
-              </w:rPr>
-              <w:t>acquisition_table</w:t>
-            </w:r>
-            <w:proofErr w:type="spellEnd"/>
-            <w:r>
-              <w:rPr>
-                <w:color w:val="000000" w:themeColor="text1"/>
-              </w:rPr>
-              <w:t>}</w:t>
+            <w:r>
+              <w:rPr>
+                <w:color w:val="000000" w:themeColor="text1"/>
+              </w:rPr>
+              <w:t>link}{/acquisition_table}</w:t>
             </w:r>
           </w:p>
         </w:tc>
@@ -633,27 +549,7 @@
           <w:sz w:val="28"/>
           <w:szCs w:val="28"/>
         </w:rPr>
-        <w:t>Investments ({</w:t>
-      </w:r>
-      <w:proofErr w:type="spellStart"/>
-      <w:r>
-        <w:rPr>
-          <w:b/>
-          <w:color w:val="4F81BD" w:themeColor="accent1"/>
-          <w:sz w:val="28"/>
-          <w:szCs w:val="28"/>
-        </w:rPr>
-        <w:t>no_of_investments</w:t>
-      </w:r>
-      <w:proofErr w:type="spellEnd"/>
-      <w:r>
-        <w:rPr>
-          <w:b/>
-          <w:color w:val="4F81BD" w:themeColor="accent1"/>
-          <w:sz w:val="28"/>
-          <w:szCs w:val="28"/>
-        </w:rPr>
-        <w:t>})</w:t>
+        <w:t>Investments ({no_of_investments})</w:t>
       </w:r>
     </w:p>
     <w:tbl>
@@ -683,7 +579,7 @@
                 <w:szCs w:val="28"/>
               </w:rPr>
             </w:pPr>
-            <w:bookmarkStart w:id="0" w:name="_Hlk522024172"/>
+            <w:bookmarkStart w:id="1" w:name="_Hlk522024172"/>
             <w:r>
               <w:rPr>
                 <w:b/>
@@ -779,7 +675,6 @@
               </w:rPr>
               <w:t>{#</w:t>
             </w:r>
-            <w:proofErr w:type="spellStart"/>
             <w:r>
               <w:rPr>
                 <w:color w:val="000000" w:themeColor="text1"/>
@@ -790,16 +685,8 @@
               <w:rPr>
                 <w:color w:val="000000" w:themeColor="text1"/>
               </w:rPr>
-              <w:t>_</w:t>
-            </w:r>
-            <w:proofErr w:type="gramStart"/>
-            <w:r>
-              <w:rPr>
-                <w:color w:val="000000" w:themeColor="text1"/>
-              </w:rPr>
-              <w:t>table</w:t>
-            </w:r>
-            <w:proofErr w:type="spellEnd"/>
+              <w:t>_table</w:t>
+            </w:r>
             <w:r>
               <w:rPr>
                 <w:color w:val="000000" w:themeColor="text1"/>
@@ -810,14 +697,7 @@
               <w:rPr>
                 <w:color w:val="000000" w:themeColor="text1"/>
               </w:rPr>
-              <w:t>{</w:t>
-            </w:r>
-            <w:proofErr w:type="gramEnd"/>
-            <w:r>
-              <w:rPr>
-                <w:color w:val="000000" w:themeColor="text1"/>
-              </w:rPr>
-              <w:t>industry}</w:t>
+              <w:t>{industry}</w:t>
             </w:r>
           </w:p>
         </w:tc>
@@ -888,44 +768,22 @@
               </w:rPr>
               <w:t>{^</w:t>
             </w:r>
-            <w:proofErr w:type="gramStart"/>
-            <w:r>
-              <w:rPr>
-                <w:color w:val="000000" w:themeColor="text1"/>
-              </w:rPr>
-              <w:t>link}{</w:t>
-            </w:r>
-            <w:proofErr w:type="gramEnd"/>
-            <w:r>
-              <w:rPr>
-                <w:color w:val="000000" w:themeColor="text1"/>
-              </w:rPr>
-              <w:t>/</w:t>
-            </w:r>
-            <w:proofErr w:type="spellStart"/>
-            <w:r>
-              <w:rPr>
-                <w:color w:val="000000" w:themeColor="text1"/>
-              </w:rPr>
-              <w:t>investment</w:t>
-            </w:r>
-            <w:r>
-              <w:rPr>
-                <w:color w:val="000000" w:themeColor="text1"/>
-              </w:rPr>
-              <w:t>_table</w:t>
-            </w:r>
-            <w:proofErr w:type="spellEnd"/>
-            <w:r>
-              <w:rPr>
-                <w:color w:val="000000" w:themeColor="text1"/>
-              </w:rPr>
-              <w:t>}</w:t>
+            <w:r>
+              <w:rPr>
+                <w:color w:val="000000" w:themeColor="text1"/>
+              </w:rPr>
+              <w:t>link}{/investment</w:t>
+            </w:r>
+            <w:r>
+              <w:rPr>
+                <w:color w:val="000000" w:themeColor="text1"/>
+              </w:rPr>
+              <w:t>_table}</w:t>
             </w:r>
           </w:p>
         </w:tc>
       </w:tr>
-      <w:bookmarkEnd w:id="0"/>
+      <w:bookmarkEnd w:id="1"/>
     </w:tbl>
     <w:p>
       <w:pPr>
@@ -953,27 +811,7 @@
           <w:sz w:val="28"/>
           <w:szCs w:val="28"/>
         </w:rPr>
-        <w:t>Partnerships ({</w:t>
-      </w:r>
-      <w:proofErr w:type="spellStart"/>
-      <w:r>
-        <w:rPr>
-          <w:b/>
-          <w:color w:val="4F81BD" w:themeColor="accent1"/>
-          <w:sz w:val="28"/>
-          <w:szCs w:val="28"/>
-        </w:rPr>
-        <w:t>no_of_partnerships</w:t>
-      </w:r>
-      <w:proofErr w:type="spellEnd"/>
-      <w:r>
-        <w:rPr>
-          <w:b/>
-          <w:color w:val="4F81BD" w:themeColor="accent1"/>
-          <w:sz w:val="28"/>
-          <w:szCs w:val="28"/>
-        </w:rPr>
-        <w:t>})</w:t>
+        <w:t>Partnerships ({no_of_partnerships})</w:t>
       </w:r>
     </w:p>
     <w:tbl>
@@ -1098,7 +936,6 @@
               </w:rPr>
               <w:t>{#</w:t>
             </w:r>
-            <w:proofErr w:type="spellStart"/>
             <w:r>
               <w:rPr>
                 <w:color w:val="000000" w:themeColor="text1"/>
@@ -1109,16 +946,8 @@
               <w:rPr>
                 <w:color w:val="000000" w:themeColor="text1"/>
               </w:rPr>
-              <w:t>_</w:t>
-            </w:r>
-            <w:proofErr w:type="gramStart"/>
-            <w:r>
-              <w:rPr>
-                <w:color w:val="000000" w:themeColor="text1"/>
-              </w:rPr>
-              <w:t>table</w:t>
-            </w:r>
-            <w:proofErr w:type="spellEnd"/>
+              <w:t>_table</w:t>
+            </w:r>
             <w:r>
               <w:rPr>
                 <w:color w:val="000000" w:themeColor="text1"/>
@@ -1129,14 +958,7 @@
               <w:rPr>
                 <w:color w:val="000000" w:themeColor="text1"/>
               </w:rPr>
-              <w:t>{</w:t>
-            </w:r>
-            <w:proofErr w:type="gramEnd"/>
-            <w:r>
-              <w:rPr>
-                <w:color w:val="000000" w:themeColor="text1"/>
-              </w:rPr>
-              <w:t>industry}</w:t>
+              <w:t>{industry}</w:t>
             </w:r>
           </w:p>
         </w:tc>
@@ -1207,39 +1029,17 @@
               </w:rPr>
               <w:t>{^</w:t>
             </w:r>
-            <w:proofErr w:type="gramStart"/>
-            <w:r>
-              <w:rPr>
-                <w:color w:val="000000" w:themeColor="text1"/>
-              </w:rPr>
-              <w:t>link}{</w:t>
-            </w:r>
-            <w:proofErr w:type="gramEnd"/>
-            <w:r>
-              <w:rPr>
-                <w:color w:val="000000" w:themeColor="text1"/>
-              </w:rPr>
-              <w:t>/</w:t>
-            </w:r>
-            <w:proofErr w:type="spellStart"/>
-            <w:r>
-              <w:rPr>
-                <w:color w:val="000000" w:themeColor="text1"/>
-              </w:rPr>
-              <w:t>partnership</w:t>
-            </w:r>
-            <w:r>
-              <w:rPr>
-                <w:color w:val="000000" w:themeColor="text1"/>
-              </w:rPr>
-              <w:t>_table</w:t>
-            </w:r>
-            <w:proofErr w:type="spellEnd"/>
-            <w:r>
-              <w:rPr>
-                <w:color w:val="000000" w:themeColor="text1"/>
-              </w:rPr>
-              <w:t>}</w:t>
+            <w:r>
+              <w:rPr>
+                <w:color w:val="000000" w:themeColor="text1"/>
+              </w:rPr>
+              <w:t>link}{/partnership</w:t>
+            </w:r>
+            <w:r>
+              <w:rPr>
+                <w:color w:val="000000" w:themeColor="text1"/>
+              </w:rPr>
+              <w:t>_table}</w:t>
             </w:r>
           </w:p>
         </w:tc>
@@ -1262,27 +1062,7 @@
           <w:sz w:val="28"/>
           <w:szCs w:val="28"/>
         </w:rPr>
-        <w:t>Look Forwards ({</w:t>
-      </w:r>
-      <w:proofErr w:type="spellStart"/>
-      <w:r>
-        <w:rPr>
-          <w:b/>
-          <w:color w:val="4F81BD" w:themeColor="accent1"/>
-          <w:sz w:val="28"/>
-          <w:szCs w:val="28"/>
-        </w:rPr>
-        <w:t>no_of_look_forwards</w:t>
-      </w:r>
-      <w:proofErr w:type="spellEnd"/>
-      <w:r>
-        <w:rPr>
-          <w:b/>
-          <w:color w:val="4F81BD" w:themeColor="accent1"/>
-          <w:sz w:val="28"/>
-          <w:szCs w:val="28"/>
-        </w:rPr>
-        <w:t>})</w:t>
+        <w:t>Look Forwards ({no_of_look_forwards})</w:t>
       </w:r>
     </w:p>
     <w:tbl>
@@ -1407,27 +1187,12 @@
               </w:rPr>
               <w:t>{#</w:t>
             </w:r>
-            <w:proofErr w:type="spellStart"/>
-            <w:r>
-              <w:rPr>
-                <w:color w:val="000000" w:themeColor="text1"/>
-              </w:rPr>
-              <w:t>lookforward</w:t>
-            </w:r>
-            <w:r>
-              <w:rPr>
-                <w:color w:val="000000" w:themeColor="text1"/>
-              </w:rPr>
-              <w:t>_</w:t>
-            </w:r>
-            <w:proofErr w:type="gramStart"/>
-            <w:r>
-              <w:rPr>
-                <w:color w:val="000000" w:themeColor="text1"/>
-              </w:rPr>
-              <w:t>table</w:t>
-            </w:r>
-            <w:proofErr w:type="spellEnd"/>
+            <w:r>
+              <w:rPr>
+                <w:color w:val="000000" w:themeColor="text1"/>
+              </w:rPr>
+              <w:t>lookforward_table</w:t>
+            </w:r>
             <w:r>
               <w:rPr>
                 <w:color w:val="000000" w:themeColor="text1"/>
@@ -1438,14 +1203,7 @@
               <w:rPr>
                 <w:color w:val="000000" w:themeColor="text1"/>
               </w:rPr>
-              <w:t>{</w:t>
-            </w:r>
-            <w:proofErr w:type="gramEnd"/>
-            <w:r>
-              <w:rPr>
-                <w:color w:val="000000" w:themeColor="text1"/>
-              </w:rPr>
-              <w:t>industry}</w:t>
+              <w:t>{industry}</w:t>
             </w:r>
           </w:p>
         </w:tc>
@@ -1514,41 +1272,7 @@
               <w:rPr>
                 <w:color w:val="000000" w:themeColor="text1"/>
               </w:rPr>
-              <w:t>{^</w:t>
-            </w:r>
-            <w:proofErr w:type="gramStart"/>
-            <w:r>
-              <w:rPr>
-                <w:color w:val="000000" w:themeColor="text1"/>
-              </w:rPr>
-              <w:t>link}{</w:t>
-            </w:r>
-            <w:proofErr w:type="gramEnd"/>
-            <w:r>
-              <w:rPr>
-                <w:color w:val="000000" w:themeColor="text1"/>
-              </w:rPr>
-              <w:t>/</w:t>
-            </w:r>
-            <w:proofErr w:type="spellStart"/>
-            <w:r>
-              <w:rPr>
-                <w:color w:val="000000" w:themeColor="text1"/>
-              </w:rPr>
-              <w:t>lookforward</w:t>
-            </w:r>
-            <w:r>
-              <w:rPr>
-                <w:color w:val="000000" w:themeColor="text1"/>
-              </w:rPr>
-              <w:t>_table</w:t>
-            </w:r>
-            <w:proofErr w:type="spellEnd"/>
-            <w:r>
-              <w:rPr>
-                <w:color w:val="000000" w:themeColor="text1"/>
-              </w:rPr>
-              <w:t>}</w:t>
+              <w:t>{^link}{/lookforward_table}</w:t>
             </w:r>
           </w:p>
         </w:tc>
@@ -1564,8 +1288,6 @@
           <w:tab w:val="left" w:pos="1470"/>
         </w:tabs>
       </w:pPr>
-      <w:bookmarkStart w:id="1" w:name="_GoBack"/>
-      <w:bookmarkEnd w:id="1"/>
       <w:r>
         <w:tab/>
       </w:r>
@@ -2632,7 +2354,7 @@
 </file>
 
 <file path=customXml/itemProps1.xml><?xml version="1.0" encoding="utf-8"?>
-<ds:datastoreItem xmlns:ds="http://schemas.openxmlformats.org/officeDocument/2006/customXml" ds:itemID="{F5943306-E792-4C28-A175-682194F19437}">
+<ds:datastoreItem xmlns:ds="http://schemas.openxmlformats.org/officeDocument/2006/customXml" ds:itemID="{78DCCF1D-9A71-4372-89A2-A2EBE31B66FE}">
   <ds:schemaRefs>
     <ds:schemaRef ds:uri="http://schemas.openxmlformats.org/officeDocument/2006/bibliography"/>
   </ds:schemaRefs>

</xml_diff>